<commit_message>
ajustando laudos tipo de exame
</commit_message>
<xml_diff>
--- a/storage/laudos/Laudo 17700-2025.docx
+++ b/storage/laudos/Laudo 17700-2025.docx
@@ -775,7 +775,7 @@
             </w:pPr>
             <w:r>
               <w:pict>
-                <v:shape type="#_x0000_t75" style="width:220pt; height:150pt; margin-left:0pt; margin-top:0pt; mso-position-horizontal:left; mso-position-vertical:top; mso-position-horizontal-relative:char; mso-position-vertical-relative:line;">
+                <v:shape type="#_x0000_t75" style="width:220pt; height:178.75pt; margin-left:0pt; margin-top:0pt; mso-position-horizontal:left; mso-position-vertical:top; mso-position-horizontal-relative:char; mso-position-vertical-relative:line;">
                   <w10:wrap type="inline"/>
                   <v:imagedata r:id="rId7" o:title=""/>
                 </v:shape>
@@ -803,7 +803,7 @@
             </w:pPr>
             <w:r>
               <w:pict>
-                <v:shape type="#_x0000_t75" style="width:220pt; height:150pt; margin-left:0pt; margin-top:0pt; mso-position-horizontal:left; mso-position-vertical:top; mso-position-horizontal-relative:char; mso-position-vertical-relative:line;">
+                <v:shape type="#_x0000_t75" style="width:220pt; height:188.65pt; margin-left:0pt; margin-top:0pt; mso-position-horizontal:left; mso-position-vertical:top; mso-position-horizontal-relative:char; mso-position-vertical-relative:line;">
                   <w10:wrap type="inline"/>
                   <v:imagedata r:id="rId8" o:title=""/>
                 </v:shape>
@@ -1936,7 +1936,7 @@
             </w:pPr>
             <w:r>
               <w:pict>
-                <v:shape type="#_x0000_t75" style="width:450pt; height:250pt; margin-left:0pt; margin-top:0pt; mso-position-horizontal:left; mso-position-vertical:top; mso-position-horizontal-relative:char; mso-position-vertical-relative:line;">
+                <v:shape type="#_x0000_t75" style="width:250pt; height:189.375pt; margin-left:0pt; margin-top:0pt; mso-position-horizontal:left; mso-position-vertical:top; mso-position-horizontal-relative:char; mso-position-vertical-relative:line;">
                   <w10:wrap type="inline"/>
                   <v:imagedata r:id="rId9" o:title=""/>
                 </v:shape>
@@ -1969,7 +1969,7 @@
             </w:pPr>
             <w:r>
               <w:pict>
-                <v:shape type="#_x0000_t75" style="width:220pt; height:150pt; margin-left:0pt; margin-top:0pt; mso-position-horizontal:left; mso-position-vertical:top; mso-position-horizontal-relative:char; mso-position-vertical-relative:line;">
+                <v:shape type="#_x0000_t75" style="width:150pt; height:111pt; margin-left:0pt; margin-top:0pt; mso-position-horizontal:left; mso-position-vertical:top; mso-position-horizontal-relative:char; mso-position-vertical-relative:line;">
                   <w10:wrap type="inline"/>
                   <v:imagedata r:id="rId10" o:title=""/>
                 </v:shape>
@@ -1997,7 +1997,7 @@
             </w:pPr>
             <w:r>
               <w:pict>
-                <v:shape type="#_x0000_t75" style="width:220pt; height:150pt; margin-left:0pt; margin-top:0pt; mso-position-horizontal:left; mso-position-vertical:top; mso-position-horizontal-relative:char; mso-position-vertical-relative:line;">
+                <v:shape type="#_x0000_t75" style="width:150pt; height:97.5pt; margin-left:0pt; margin-top:0pt; mso-position-horizontal:left; mso-position-vertical:top; mso-position-horizontal-relative:char; mso-position-vertical-relative:line;">
                   <w10:wrap type="inline"/>
                   <v:imagedata r:id="rId11" o:title=""/>
                 </v:shape>
@@ -2727,7 +2727,7 @@
             </w:pPr>
             <w:r>
               <w:pict>
-                <v:shape type="#_x0000_t75" style="width:220pt; height:150pt; margin-left:0pt; margin-top:0pt; mso-position-horizontal:left; mso-position-vertical:top; mso-position-horizontal-relative:char; mso-position-vertical-relative:line;">
+                <v:shape type="#_x0000_t75" style="width:220pt; height:164.45pt; margin-left:0pt; margin-top:0pt; mso-position-horizontal:left; mso-position-vertical:top; mso-position-horizontal-relative:char; mso-position-vertical-relative:line;">
                   <w10:wrap type="inline"/>
                   <v:imagedata r:id="rId12" o:title=""/>
                 </v:shape>
@@ -2755,7 +2755,7 @@
             </w:pPr>
             <w:r>
               <w:pict>
-                <v:shape type="#_x0000_t75" style="width:220pt; height:150pt; margin-left:0pt; margin-top:0pt; mso-position-horizontal:left; mso-position-vertical:top; mso-position-horizontal-relative:char; mso-position-vertical-relative:line;">
+                <v:shape type="#_x0000_t75" style="width:220pt; height:167.2pt; margin-left:0pt; margin-top:0pt; mso-position-horizontal:left; mso-position-vertical:top; mso-position-horizontal-relative:char; mso-position-vertical-relative:line;">
                   <w10:wrap type="inline"/>
                   <v:imagedata r:id="rId13" o:title=""/>
                 </v:shape>

</xml_diff>